<commit_message>
typo in from Mark
</commit_message>
<xml_diff>
--- a/Exploiting Crankshaft Whip.docx
+++ b/Exploiting Crankshaft Whip.docx
@@ -109,7 +109,13 @@
         <w:jc w:val="center"/>
       </w:pPr>
       <w:r>
-        <w:t>Based on an original idea Mark Nickleson</w:t>
+        <w:t xml:space="preserve">Based on an original idea </w:t>
+      </w:r>
+      <w:r>
+        <w:t xml:space="preserve">from </w:t>
+      </w:r>
+      <w:r>
+        <w:t>Mark Nickleson</w:t>
       </w:r>
     </w:p>
     <w:p>
@@ -2927,15 +2933,7 @@
         <w:spacing w:after="120"/>
       </w:pPr>
       <w:r>
-        <w:t xml:space="preserve">Contemporary Internal Combustion Engine (ICE) control topology treats the crankshaft as a rigid power transmission element. </w:t>
-      </w:r>
-      <w:proofErr w:type="gramStart"/>
-      <w:r>
-        <w:t>In reality, under</w:t>
-      </w:r>
-      <w:proofErr w:type="gramEnd"/>
-      <w:r>
-        <w:t xml:space="preserve"> high load, crankshafts exhibit torsional compliance amplitudes between 0.1° and 2.0°. Current engineering suppresses this via heavy mass dampers, dissipating energy as heat.</w:t>
+        <w:t>Contemporary Internal Combustion Engine (ICE) control topology treats the crankshaft as a rigid power transmission element. In reality, under high load, crankshafts exhibit torsional compliance amplitudes between 0.1° and 2.0°. Current engineering suppresses this via heavy mass dampers, dissipating energy as heat.</w:t>
       </w:r>
     </w:p>
     <w:p>
@@ -2963,15 +2961,7 @@
         <w:t>100–2,000 watts at resonance peaks</w:t>
       </w:r>
       <w:r>
-        <w:t xml:space="preserve">, with continuous dissipation in the tens to hundreds of watts range. Using the standard torsional relationship U = T²L/2GJ with typical parameters (300 </w:t>
-      </w:r>
-      <w:proofErr w:type="spellStart"/>
-      <w:r>
-        <w:t>N·m</w:t>
-      </w:r>
-      <w:proofErr w:type="spellEnd"/>
-      <w:r>
-        <w:t xml:space="preserve"> torque amplitude, 0.017 rad displacement, 350 Hz frequency), theoretical power approaches approximately 2 kW during brief resonance conditions. However, resonance is actively avoided; realistic continuous recovery targets </w:t>
+        <w:t xml:space="preserve">, with continuous dissipation in the tens to hundreds of watts range. Using the standard torsional relationship U = T²L/2GJ with typical parameters (300 N·m torque amplitude, 0.017 rad displacement, 350 Hz frequency), theoretical power approaches approximately 2 kW during brief resonance conditions. However, resonance is actively avoided; realistic continuous recovery targets </w:t>
       </w:r>
       <w:r>
         <w:rPr>
@@ -3158,11 +3148,7 @@
         <w:t xml:space="preserve">Rebound Phase: </w:t>
       </w:r>
       <w:r>
-        <w:t xml:space="preserve">As cylinder pressure drops, stored strain energy converts to kinetic energy. The crankshaft "unwinds" with angular velocity </w:t>
-      </w:r>
-      <w:proofErr w:type="spellStart"/>
-      <w:r>
-        <w:t>ω</w:t>
+        <w:t>As cylinder pressure drops, stored strain energy converts to kinetic energy. The crankshaft "unwinds" with angular velocity ω</w:t>
       </w:r>
       <w:r>
         <w:rPr>
@@ -3170,7 +3156,6 @@
         </w:rPr>
         <w:t>rebound</w:t>
       </w:r>
-      <w:proofErr w:type="spellEnd"/>
       <w:r>
         <w:t>.</w:t>
       </w:r>
@@ -3202,11 +3187,7 @@
         <w:t xml:space="preserve">The Proposed Recovery Pathway: </w:t>
       </w:r>
       <w:r>
-        <w:t xml:space="preserve">If the next combustion event is timed such that gas pressure torque </w:t>
-      </w:r>
-      <w:proofErr w:type="spellStart"/>
-      <w:r>
-        <w:t>τ</w:t>
+        <w:t>If the next combustion event is timed such that gas pressure torque τ</w:t>
       </w:r>
       <w:r>
         <w:rPr>
@@ -3214,13 +3195,8 @@
         </w:rPr>
         <w:t>combustion</w:t>
       </w:r>
-      <w:proofErr w:type="spellEnd"/>
-      <w:r>
-        <w:t xml:space="preserve"> is applied while the crank is rebounding (</w:t>
-      </w:r>
-      <w:proofErr w:type="spellStart"/>
-      <w:r>
-        <w:t>ω</w:t>
+      <w:r>
+        <w:t xml:space="preserve"> is applied while the crank is rebounding (ω</w:t>
       </w:r>
       <w:r>
         <w:rPr>
@@ -3228,7 +3204,6 @@
         </w:rPr>
         <w:t>rebound</w:t>
       </w:r>
-      <w:proofErr w:type="spellEnd"/>
       <w:r>
         <w:t xml:space="preserve"> &gt; 0), instantaneous power transfer P = τ × ω is maximised.</w:t>
       </w:r>
@@ -3258,11 +3233,7 @@
         <w:t>P(t) = τ(t) × ω(t)</w:t>
       </w:r>
       <w:r>
-        <w:t xml:space="preserve"> where ω(t) = </w:t>
-      </w:r>
-      <w:proofErr w:type="spellStart"/>
-      <w:r>
-        <w:t>ω</w:t>
+        <w:t xml:space="preserve"> where ω(t) = ω</w:t>
       </w:r>
       <w:r>
         <w:rPr>
@@ -3270,13 +3241,8 @@
         </w:rPr>
         <w:t>mean</w:t>
       </w:r>
-      <w:proofErr w:type="spellEnd"/>
-      <w:r>
-        <w:t xml:space="preserve"> + </w:t>
-      </w:r>
-      <w:proofErr w:type="spellStart"/>
-      <w:r>
-        <w:t>ω</w:t>
+      <w:r>
+        <w:t xml:space="preserve"> + ω</w:t>
       </w:r>
       <w:r>
         <w:rPr>
@@ -3284,7 +3250,6 @@
         </w:rPr>
         <w:t>torsional</w:t>
       </w:r>
-      <w:proofErr w:type="spellEnd"/>
       <w:r>
         <w:t>(t).</w:t>
       </w:r>
@@ -3294,11 +3259,7 @@
         <w:spacing w:after="80"/>
       </w:pPr>
       <w:r>
-        <w:t xml:space="preserve">In conventional timing, τ(t) peaks near TDC when </w:t>
-      </w:r>
-      <w:proofErr w:type="spellStart"/>
-      <w:r>
-        <w:t>ω</w:t>
+        <w:t>In conventional timing, τ(t) peaks near TDC when ω</w:t>
       </w:r>
       <w:r>
         <w:rPr>
@@ -3306,32 +3267,15 @@
         </w:rPr>
         <w:t>torsional</w:t>
       </w:r>
-      <w:proofErr w:type="spellEnd"/>
-      <w:r>
-        <w:t xml:space="preserve"> may be negative. In phase-aligned timing, τ(t) is shifted by </w:t>
-      </w:r>
-      <w:proofErr w:type="spellStart"/>
-      <w:r>
-        <w:t>Δφ</w:t>
-      </w:r>
-      <w:proofErr w:type="spellEnd"/>
-      <w:r>
-        <w:t xml:space="preserve"> such that </w:t>
+      <w:r>
+        <w:t xml:space="preserve"> may be negative. In phase-aligned timing, τ(t) is shifted by Δφ such that </w:t>
       </w:r>
       <w:r>
         <w:rPr>
           <w:i/>
           <w:iCs/>
         </w:rPr>
-        <w:t xml:space="preserve">∫[τ(t) × </w:t>
-      </w:r>
-      <w:proofErr w:type="spellStart"/>
-      <w:r>
-        <w:rPr>
-          <w:i/>
-          <w:iCs/>
-        </w:rPr>
-        <w:t>ω</w:t>
+        <w:t>∫[τ(t) × ω</w:t>
       </w:r>
       <w:r>
         <w:rPr>
@@ -3341,29 +3285,12 @@
         </w:rPr>
         <w:t>torsional</w:t>
       </w:r>
-      <w:proofErr w:type="spellEnd"/>
       <w:r>
         <w:rPr>
           <w:i/>
           <w:iCs/>
         </w:rPr>
-        <w:t>(t</w:t>
-      </w:r>
-      <w:proofErr w:type="gramStart"/>
-      <w:r>
-        <w:rPr>
-          <w:i/>
-          <w:iCs/>
-        </w:rPr>
-        <w:t>)]dt</w:t>
-      </w:r>
-      <w:proofErr w:type="gramEnd"/>
-      <w:r>
-        <w:rPr>
-          <w:i/>
-          <w:iCs/>
-        </w:rPr>
-        <w:t xml:space="preserve"> &gt; 0</w:t>
+        <w:t>(t)]dt &gt; 0</w:t>
       </w:r>
       <w:r>
         <w:t xml:space="preserve"> over the combustion event.</w:t>
@@ -3460,17 +3387,8 @@
         </w:rPr>
         <w:t xml:space="preserve">Control Law: </w:t>
       </w:r>
-      <w:proofErr w:type="spellStart"/>
-      <w:r>
-        <w:t>Δφ</w:t>
-      </w:r>
-      <w:proofErr w:type="spellEnd"/>
-      <w:r>
-        <w:t xml:space="preserve"> = G × (</w:t>
-      </w:r>
-      <w:proofErr w:type="spellStart"/>
-      <w:r>
-        <w:t>θ</w:t>
+      <w:r>
+        <w:t>Δφ = G × (θ</w:t>
       </w:r>
       <w:r>
         <w:rPr>
@@ -3478,13 +3396,8 @@
         </w:rPr>
         <w:t>measured</w:t>
       </w:r>
-      <w:proofErr w:type="spellEnd"/>
-      <w:r>
-        <w:t xml:space="preserve"> − </w:t>
-      </w:r>
-      <w:proofErr w:type="spellStart"/>
-      <w:r>
-        <w:t>θ</w:t>
+      <w:r>
+        <w:t xml:space="preserve"> − θ</w:t>
       </w:r>
       <w:r>
         <w:rPr>
@@ -3492,13 +3405,8 @@
         </w:rPr>
         <w:t>predicted</w:t>
       </w:r>
-      <w:proofErr w:type="spellEnd"/>
-      <w:r>
-        <w:t>) × sign(</w:t>
-      </w:r>
-      <w:proofErr w:type="spellStart"/>
-      <w:r>
-        <w:t>ω</w:t>
+      <w:r>
+        <w:t>) × sign(ω</w:t>
       </w:r>
       <w:r>
         <w:rPr>
@@ -3506,17 +3414,8 @@
         </w:rPr>
         <w:t>torsional</w:t>
       </w:r>
-      <w:proofErr w:type="spellEnd"/>
-      <w:r>
-        <w:t xml:space="preserve">), where G is </w:t>
-      </w:r>
-      <w:proofErr w:type="gramStart"/>
-      <w:r>
-        <w:t>gain</w:t>
-      </w:r>
-      <w:proofErr w:type="gramEnd"/>
-      <w:r>
-        <w:t xml:space="preserve"> factor bounded by authority limits.</w:t>
+      <w:r>
+        <w:t>), where G is gain factor bounded by authority limits.</w:t>
       </w:r>
     </w:p>
     <w:p>
@@ -3551,15 +3450,7 @@
         <w:t>not</w:t>
       </w:r>
       <w:r>
-        <w:t xml:space="preserve"> used for injection timing. Modern ECUs use </w:t>
-      </w:r>
-      <w:proofErr w:type="gramStart"/>
-      <w:r>
-        <w:t>CAN to</w:t>
-      </w:r>
-      <w:proofErr w:type="gramEnd"/>
-      <w:r>
-        <w:t xml:space="preserve"> transmit setpoints, fuel maps, and torque requests (millisecond-level timing acceptable), while injection timing relies on </w:t>
+        <w:t xml:space="preserve"> used for injection timing. Modern ECUs use CAN to transmit setpoints, fuel maps, and torque requests (millisecond-level timing acceptable), while injection timing relies on </w:t>
       </w:r>
       <w:r>
         <w:rPr>
@@ -3577,23 +3468,7 @@
         <w:spacing w:after="120"/>
       </w:pPr>
       <w:r>
-        <w:t>The FPGA computes the phase offset setpoint (</w:t>
-      </w:r>
-      <w:proofErr w:type="spellStart"/>
-      <w:r>
-        <w:t>Δφ</w:t>
-      </w:r>
-      <w:proofErr w:type="spellEnd"/>
-      <w:r>
-        <w:t xml:space="preserve">), which is applied by the hardware timer on the next combustion event. The sign determination is therefore based on predicted state at </w:t>
-      </w:r>
-      <w:proofErr w:type="spellStart"/>
-      <w:r>
-        <w:t>t+Δt</w:t>
-      </w:r>
-      <w:proofErr w:type="spellEnd"/>
-      <w:r>
-        <w:t>, not measured state at t. Prediction error budget: ±0.5° CA (see Section 2.6).</w:t>
+        <w:t>The FPGA computes the phase offset setpoint (Δφ), which is applied by the hardware timer on the next combustion event. The sign determination is therefore based on predicted state at t+Δt, not measured state at t. Prediction error budget: ±0.5° CA (see Section 2.6).</w:t>
       </w:r>
     </w:p>
     <w:p>
@@ -3728,23 +3603,7 @@
                 <w:sz w:val="20"/>
                 <w:szCs w:val="20"/>
               </w:rPr>
-              <w:t>Sensor acquisition (</w:t>
-            </w:r>
-            <w:proofErr w:type="spellStart"/>
-            <w:r>
-              <w:rPr>
-                <w:sz w:val="20"/>
-                <w:szCs w:val="20"/>
-              </w:rPr>
-              <w:t>MagCanica</w:t>
-            </w:r>
-            <w:proofErr w:type="spellEnd"/>
-            <w:r>
-              <w:rPr>
-                <w:sz w:val="20"/>
-                <w:szCs w:val="20"/>
-              </w:rPr>
-              <w:t>)</w:t>
+              <w:t>Sensor acquisition (MagCanica)</w:t>
             </w:r>
           </w:p>
         </w:tc>
@@ -3917,23 +3776,7 @@
                 <w:sz w:val="20"/>
                 <w:szCs w:val="20"/>
               </w:rPr>
-              <w:t xml:space="preserve">Xilinx Zynq </w:t>
-            </w:r>
-            <w:proofErr w:type="spellStart"/>
-            <w:r>
-              <w:rPr>
-                <w:sz w:val="20"/>
-                <w:szCs w:val="20"/>
-              </w:rPr>
-              <w:t>UltraScale</w:t>
-            </w:r>
-            <w:proofErr w:type="spellEnd"/>
-            <w:r>
-              <w:rPr>
-                <w:sz w:val="20"/>
-                <w:szCs w:val="20"/>
-              </w:rPr>
-              <w:t>+</w:t>
+              <w:t>Xilinx Zynq UltraScale+</w:t>
             </w:r>
           </w:p>
         </w:tc>
@@ -4221,15 +4064,7 @@
         <w:t xml:space="preserve">Note on CAN Arbitration: </w:t>
       </w:r>
       <w:r>
-        <w:t xml:space="preserve">CAN bus carries calibration parameters and diagnostic data only. SAE J1939 assigns engine control messages Priority 2–3 (of 0–7). Phase offset setpoints are transmitted at 100 Hz (10 </w:t>
-      </w:r>
-      <w:proofErr w:type="spellStart"/>
-      <w:r>
-        <w:t>ms</w:t>
-      </w:r>
-      <w:proofErr w:type="spellEnd"/>
-      <w:r>
-        <w:t xml:space="preserve"> cycle)—well within CAN timing capability. Actual injection timing uses hardware interrupts from the crankshaft encoder, providing 0.1–1° resolution independent of bus contention.</w:t>
+        <w:t>CAN bus carries calibration parameters and diagnostic data only. SAE J1939 assigns engine control messages Priority 2–3 (of 0–7). Phase offset setpoints are transmitted at 100 Hz (10 ms cycle)—well within CAN timing capability. Actual injection timing uses hardware interrupts from the crankshaft encoder, providing 0.1–1° resolution independent of bus contention.</w:t>
       </w:r>
     </w:p>
     <w:p>
@@ -4268,23 +4103,7 @@
         <w:t>100–300 engine cycles</w:t>
       </w:r>
       <w:r>
-        <w:t xml:space="preserve"> (</w:t>
-      </w:r>
-      <w:proofErr w:type="spellStart"/>
-      <w:r>
-        <w:t>Quartullo</w:t>
-      </w:r>
-      <w:proofErr w:type="spellEnd"/>
-      <w:r>
-        <w:t xml:space="preserve"> et al., 2023, Sensors). At 1000–6000 RPM, one four-stroke cycle = 20–120 </w:t>
-      </w:r>
-      <w:proofErr w:type="spellStart"/>
-      <w:r>
-        <w:t>ms</w:t>
-      </w:r>
-      <w:proofErr w:type="spellEnd"/>
-      <w:r>
-        <w:t xml:space="preserve">, making full convergence </w:t>
+        <w:t xml:space="preserve"> (Quartullo et al., 2023, Sensors). At 1000–6000 RPM, one four-stroke cycle = 20–120 ms, making full convergence </w:t>
       </w:r>
       <w:r>
         <w:rPr>
@@ -4351,15 +4170,7 @@
         <w:t xml:space="preserve">Production Suitability: </w:t>
       </w:r>
       <w:r>
-        <w:t xml:space="preserve">EKF provides optimal accuracy-vs-computation </w:t>
-      </w:r>
-      <w:proofErr w:type="spellStart"/>
-      <w:r>
-        <w:t>tradeoff</w:t>
-      </w:r>
-      <w:proofErr w:type="spellEnd"/>
-      <w:r>
-        <w:t xml:space="preserve"> for production ECU implementation. UKF offers higher accuracy at approximately 3× computational cost (development/validation use). Particle filters are research-only due to 10–100× cost.</w:t>
+        <w:t>EKF provides optimal accuracy-vs-computation tradeoff for production ECU implementation. UKF offers higher accuracy at approximately 3× computational cost (development/validation use). Particle filters are research-only due to 10–100× cost.</w:t>
       </w:r>
     </w:p>
     <w:p>
@@ -5166,13 +4977,8 @@
         </w:rPr>
         <w:t xml:space="preserve">Counting Method: </w:t>
       </w:r>
-      <w:proofErr w:type="spellStart"/>
-      <w:r>
-        <w:t>Rainflow</w:t>
-      </w:r>
-      <w:proofErr w:type="spellEnd"/>
-      <w:r>
-        <w:t xml:space="preserve"> cycle counting per ASTM E1049-85. Amplitude-mean extraction from torsional waveform.</w:t>
+      <w:r>
+        <w:t>Rainflow cycle counting per ASTM E1049-85. Amplitude-mean extraction from torsional waveform.</w:t>
       </w:r>
     </w:p>
     <w:p>
@@ -5191,11 +4997,7 @@
         <w:t xml:space="preserve">Damage Accumulation: </w:t>
       </w:r>
       <w:r>
-        <w:t>Palmgren-Miner linear damage rule: D = Σ(</w:t>
-      </w:r>
-      <w:proofErr w:type="spellStart"/>
-      <w:r>
-        <w:t>n</w:t>
+        <w:t>Palmgren-Miner linear damage rule: D = Σ(n</w:t>
       </w:r>
       <w:r>
         <w:rPr>
@@ -5203,7 +5005,6 @@
         </w:rPr>
         <w:t>i</w:t>
       </w:r>
-      <w:proofErr w:type="spellEnd"/>
       <w:r>
         <w:t>/N</w:t>
       </w:r>
@@ -5214,11 +5015,7 @@
         <w:t>i</w:t>
       </w:r>
       <w:r>
-        <w:t xml:space="preserve">) where </w:t>
-      </w:r>
-      <w:proofErr w:type="spellStart"/>
-      <w:r>
-        <w:t>n</w:t>
+        <w:t>) where n</w:t>
       </w:r>
       <w:r>
         <w:rPr>
@@ -5226,17 +5023,8 @@
         </w:rPr>
         <w:t>i</w:t>
       </w:r>
-      <w:proofErr w:type="spellEnd"/>
-      <w:r>
-        <w:t xml:space="preserve"> = cycles at stress level </w:t>
-      </w:r>
-      <w:proofErr w:type="spellStart"/>
-      <w:r>
-        <w:t>i</w:t>
-      </w:r>
-      <w:proofErr w:type="spellEnd"/>
-      <w:r>
-        <w:t>, N</w:t>
+      <w:r>
+        <w:t xml:space="preserve"> = cycles at stress level i, N</w:t>
       </w:r>
       <w:r>
         <w:rPr>
@@ -5342,15 +5130,7 @@
         <w:t xml:space="preserve">Hardware Comparator: </w:t>
       </w:r>
       <w:r>
-        <w:t xml:space="preserve">Analog comparator on FPGA board limits output to ±3° CA regardless of software state. If software commands &gt;3°, comparator clips to 3° and </w:t>
-      </w:r>
-      <w:proofErr w:type="gramStart"/>
-      <w:r>
-        <w:t>logs</w:t>
-      </w:r>
-      <w:proofErr w:type="gramEnd"/>
-      <w:r>
-        <w:t xml:space="preserve"> fault.</w:t>
+        <w:t>Analog comparator on FPGA board limits output to ±3° CA regardless of software state. If software commands &gt;3°, comparator clips to 3° and logs fault.</w:t>
       </w:r>
     </w:p>
     <w:p>
@@ -5419,15 +5199,7 @@
         <w:t xml:space="preserve">Statistical Monitoring: </w:t>
       </w:r>
       <w:r>
-        <w:t xml:space="preserve">Layer 1 monitors cumulative phase offset integral. If </w:t>
-      </w:r>
-      <w:proofErr w:type="spellStart"/>
-      <w:r>
-        <w:t>Σ|Δφ</w:t>
-      </w:r>
-      <w:proofErr w:type="spellEnd"/>
-      <w:r>
-        <w:t>| over 1000 cycles exceeds calibrated bound (indicating systematic bias), fault P0XXX logged and Exploitation Mode disabled pending diagnostic review.</w:t>
+        <w:t>Layer 1 monitors cumulative phase offset integral. If Σ|Δφ| over 1000 cycles exceeds calibrated bound (indicating systematic bias), fault P0XXX logged and Exploitation Mode disabled pending diagnostic review.</w:t>
       </w:r>
     </w:p>
     <w:p>
@@ -6139,17 +5911,8 @@
                 <w:sz w:val="20"/>
                 <w:szCs w:val="20"/>
               </w:rPr>
-              <w:t>12 weeks @ £15K/</w:t>
-            </w:r>
-            <w:proofErr w:type="spellStart"/>
-            <w:r>
-              <w:rPr>
-                <w:sz w:val="20"/>
-                <w:szCs w:val="20"/>
-              </w:rPr>
-              <w:t>wk</w:t>
-            </w:r>
-            <w:proofErr w:type="spellEnd"/>
+              <w:t>12 weeks @ £15K/wk</w:t>
+            </w:r>
           </w:p>
         </w:tc>
       </w:tr>
@@ -6590,13 +6353,8 @@
         </w:rPr>
         <w:t xml:space="preserve">Primary Sensor: </w:t>
       </w:r>
-      <w:proofErr w:type="spellStart"/>
-      <w:r>
-        <w:t>MagCanica</w:t>
-      </w:r>
-      <w:proofErr w:type="spellEnd"/>
-      <w:r>
-        <w:t xml:space="preserve"> MTS-100HT. Operating temp: −40°C to +175°C. Bandwidth: 10 kHz (−3 dB). Linearity: 0.1% FSO. </w:t>
+      <w:r>
+        <w:t xml:space="preserve">MagCanica MTS-100HT. Operating temp: −40°C to +175°C. Bandwidth: 10 kHz (−3 dB). Linearity: 0.1% FSO. </w:t>
       </w:r>
       <w:r>
         <w:rPr>
@@ -6605,13 +6363,8 @@
         </w:rPr>
         <w:t xml:space="preserve">Datasheet: </w:t>
       </w:r>
-      <w:proofErr w:type="spellStart"/>
-      <w:r>
-        <w:t>MagCanica</w:t>
-      </w:r>
-      <w:proofErr w:type="spellEnd"/>
-      <w:r>
-        <w:t xml:space="preserve"> P/N MTS-100HT-R3, Rev 2.4, dated 2024-09-15. Lead time: 8 weeks (confirmed with supplier 2025-12-01).</w:t>
+      <w:r>
+        <w:t>MagCanica P/N MTS-100HT-R3, Rev 2.4, dated 2024-09-15. Lead time: 8 weeks (confirmed with supplier 2025-12-01).</w:t>
       </w:r>
     </w:p>
     <w:p>
@@ -7085,23 +6838,7 @@
                 <w:sz w:val="20"/>
                 <w:szCs w:val="20"/>
               </w:rPr>
-              <w:t>Vetted (</w:t>
-            </w:r>
-            <w:proofErr w:type="spellStart"/>
-            <w:r>
-              <w:rPr>
-                <w:sz w:val="20"/>
-                <w:szCs w:val="20"/>
-              </w:rPr>
-              <w:t>Vivado</w:t>
-            </w:r>
-            <w:proofErr w:type="spellEnd"/>
-            <w:r>
-              <w:rPr>
-                <w:sz w:val="20"/>
-                <w:szCs w:val="20"/>
-              </w:rPr>
-              <w:t xml:space="preserve"> standard)</w:t>
+              <w:t>Vetted (Vivado standard)</w:t>
             </w:r>
           </w:p>
         </w:tc>
@@ -7796,15 +7533,7 @@
         </w:numPr>
       </w:pPr>
       <w:r>
-        <w:t>Dual-source sensor qualification (</w:t>
-      </w:r>
-      <w:proofErr w:type="spellStart"/>
-      <w:r>
-        <w:t>MagCanica</w:t>
-      </w:r>
-      <w:proofErr w:type="spellEnd"/>
-      <w:r>
-        <w:t xml:space="preserve"> vs Methode) per criteria in Section 5.1.</w:t>
+        <w:t>Dual-source sensor qualification (MagCanica vs Methode) per criteria in Section 5.1.</w:t>
       </w:r>
     </w:p>
     <w:p>
@@ -8255,21 +7984,12 @@
             </w:tcBorders>
           </w:tcPr>
           <w:p>
-            <w:proofErr w:type="spellStart"/>
-            <w:r>
-              <w:rPr>
-                <w:sz w:val="20"/>
-                <w:szCs w:val="20"/>
-              </w:rPr>
-              <w:t>Polytec</w:t>
-            </w:r>
-            <w:proofErr w:type="spellEnd"/>
-            <w:r>
-              <w:rPr>
-                <w:sz w:val="20"/>
-                <w:szCs w:val="20"/>
-              </w:rPr>
-              <w:t xml:space="preserve"> RLV-5500 Laser Vibrometer</w:t>
+            <w:r>
+              <w:rPr>
+                <w:sz w:val="20"/>
+                <w:szCs w:val="20"/>
+              </w:rPr>
+              <w:t>Polytec RLV-5500 Laser Vibrometer</w:t>
             </w:r>
           </w:p>
         </w:tc>
@@ -8394,21 +8114,12 @@
             </w:tcBorders>
           </w:tcPr>
           <w:p>
-            <w:proofErr w:type="spellStart"/>
-            <w:r>
-              <w:rPr>
-                <w:sz w:val="20"/>
-                <w:szCs w:val="20"/>
-              </w:rPr>
-              <w:t>MagCanica</w:t>
-            </w:r>
-            <w:proofErr w:type="spellEnd"/>
-            <w:r>
-              <w:rPr>
-                <w:sz w:val="20"/>
-                <w:szCs w:val="20"/>
-              </w:rPr>
-              <w:t xml:space="preserve"> MTS-100HT sensors (×4)</w:t>
+            <w:r>
+              <w:rPr>
+                <w:sz w:val="20"/>
+                <w:szCs w:val="20"/>
+              </w:rPr>
+              <w:t>MagCanica MTS-100HT sensors (×4)</w:t>
             </w:r>
           </w:p>
         </w:tc>
@@ -8668,23 +8379,7 @@
                 <w:sz w:val="20"/>
                 <w:szCs w:val="20"/>
               </w:rPr>
-              <w:t xml:space="preserve">Environmental chamber (14 </w:t>
-            </w:r>
-            <w:proofErr w:type="spellStart"/>
-            <w:r>
-              <w:rPr>
-                <w:sz w:val="20"/>
-                <w:szCs w:val="20"/>
-              </w:rPr>
-              <w:t>mo</w:t>
-            </w:r>
-            <w:proofErr w:type="spellEnd"/>
-            <w:r>
-              <w:rPr>
-                <w:sz w:val="20"/>
-                <w:szCs w:val="20"/>
-              </w:rPr>
-              <w:t>)</w:t>
+              <w:t>Environmental chamber (14 mo)</w:t>
             </w:r>
           </w:p>
         </w:tc>
@@ -8727,17 +8422,8 @@
                 <w:sz w:val="20"/>
                 <w:szCs w:val="20"/>
               </w:rPr>
-              <w:t>£2K/</w:t>
-            </w:r>
-            <w:proofErr w:type="spellStart"/>
-            <w:r>
-              <w:rPr>
-                <w:sz w:val="20"/>
-                <w:szCs w:val="20"/>
-              </w:rPr>
-              <w:t>mo</w:t>
-            </w:r>
-            <w:proofErr w:type="spellEnd"/>
+              <w:t>£2K/mo</w:t>
+            </w:r>
           </w:p>
         </w:tc>
       </w:tr>
@@ -8827,17 +8513,8 @@
                 <w:sz w:val="20"/>
                 <w:szCs w:val="20"/>
               </w:rPr>
-              <w:t xml:space="preserve">Fully loaded, 14 </w:t>
-            </w:r>
-            <w:proofErr w:type="spellStart"/>
-            <w:r>
-              <w:rPr>
-                <w:sz w:val="20"/>
-                <w:szCs w:val="20"/>
-              </w:rPr>
-              <w:t>mo</w:t>
-            </w:r>
-            <w:proofErr w:type="spellEnd"/>
+              <w:t>Fully loaded, 14 mo</w:t>
+            </w:r>
           </w:p>
         </w:tc>
       </w:tr>
@@ -8901,17 +8578,8 @@
                 <w:sz w:val="20"/>
                 <w:szCs w:val="20"/>
               </w:rPr>
-              <w:t xml:space="preserve">0.5 FTE × 11 </w:t>
-            </w:r>
-            <w:proofErr w:type="spellStart"/>
-            <w:r>
-              <w:rPr>
-                <w:sz w:val="20"/>
-                <w:szCs w:val="20"/>
-              </w:rPr>
-              <w:t>mo</w:t>
-            </w:r>
-            <w:proofErr w:type="spellEnd"/>
+              <w:t>0.5 FTE × 11 mo</w:t>
+            </w:r>
           </w:p>
         </w:tc>
       </w:tr>
@@ -8975,17 +8643,8 @@
                 <w:sz w:val="20"/>
                 <w:szCs w:val="20"/>
               </w:rPr>
-              <w:t xml:space="preserve">Part-time, 14 </w:t>
-            </w:r>
-            <w:proofErr w:type="spellStart"/>
-            <w:r>
-              <w:rPr>
-                <w:sz w:val="20"/>
-                <w:szCs w:val="20"/>
-              </w:rPr>
-              <w:t>mo</w:t>
-            </w:r>
-            <w:proofErr w:type="spellEnd"/>
+              <w:t>Part-time, 14 mo</w:t>
+            </w:r>
           </w:p>
         </w:tc>
       </w:tr>
@@ -9498,23 +9157,7 @@
           <w:i/>
           <w:iCs/>
         </w:rPr>
-        <w:t xml:space="preserve">[Note: The Phase </w:t>
-      </w:r>
-      <w:proofErr w:type="gramStart"/>
-      <w:r>
-        <w:rPr>
-          <w:i/>
-          <w:iCs/>
-        </w:rPr>
-        <w:t>1 line</w:t>
-      </w:r>
-      <w:proofErr w:type="gramEnd"/>
-      <w:r>
-        <w:rPr>
-          <w:i/>
-          <w:iCs/>
-        </w:rPr>
-        <w:t xml:space="preserve"> items sum to £532,500 before contingency. With the stated £85,000 contingency, this yields £617,500—not £574,500 as stated. This discrepancy should be reconciled during financial review.]</w:t>
+        <w:t>[Note: The Phase 1 line items sum to £532,500 before contingency. With the stated £85,000 contingency, this yields £617,500—not £574,500 as stated. This discrepancy should be reconciled during financial review.]</w:t>
       </w:r>
     </w:p>
     <w:p>
@@ -9535,21 +9178,13 @@
     </w:p>
     <w:p>
       <w:r>
-        <w:t xml:space="preserve">This proposal doesn't just tick boxes—it lays the foundation for resonant power transfer that </w:t>
-      </w:r>
-      <w:proofErr w:type="gramStart"/>
-      <w:r>
-        <w:t>actually</w:t>
+        <w:t>This proposal doesn't just tick boxes—it lays the foundation for resonant power transfer that actually</w:t>
       </w:r>
       <w:r>
         <w:t xml:space="preserve"> </w:t>
       </w:r>
       <w:r>
-        <w:t>works</w:t>
-      </w:r>
-      <w:proofErr w:type="gramEnd"/>
-      <w:r>
-        <w:t xml:space="preserve"> outside a lab. The 100–2,000W envelope at resonance isn't a spec; it's the difference between a prototype that impresses reviewers and a system that charges vehicles, powers industrial tools, or enables medical implants without wires. The Kalman convergence window (2–36 seconds) means real-time adaptation in environments where traditional systems would hunt forever or fail. And with a fully itemised £540K budget, zero third-party IP entanglements, and liability terms that survive legal scrutiny—this isn't a research project. It's a launchpad.</w:t>
+        <w:t>works outside a lab. The 100–2,000W envelope at resonance isn't a spec; it's the difference between a prototype that impresses reviewers and a system that charges vehicles, powers industrial tools, or enables medical implants without wires. The Kalman convergence window (2–36 seconds) means real-time adaptation in environments where traditional systems would hunt forever or fail. And with a fully itemised £540K budget, zero third-party IP entanglements, and liability terms that survive legal scrutiny—this isn't a research project. It's a launchpad.</w:t>
       </w:r>
       <w:r>
         <w:t xml:space="preserve"> If you would like to work with me on this project, or have a question then please do contact me via email, </w:t>

</xml_diff>